<commit_message>
added support for comments in source code! updated the design doc!
Signed-off-by: Szymon Walkusz <szymon.walkusz@student.kdg.be>
</commit_message>
<xml_diff>
--- a/x16joy instructions.docx
+++ b/x16joy instructions.docx
@@ -11,9 +11,9 @@
       <w:tblGrid>
         <w:gridCol w:w="2332"/>
         <w:gridCol w:w="1260"/>
-        <w:gridCol w:w="817"/>
-        <w:gridCol w:w="2877"/>
-        <w:gridCol w:w="1730"/>
+        <w:gridCol w:w="1173"/>
+        <w:gridCol w:w="2880"/>
+        <w:gridCol w:w="1371"/>
       </w:tblGrid>
       <w:tr>
         <w:tc>
@@ -86,7 +86,7 @@
         </w:tc>
         <w:tc>
           <w:tcPr>
-            <w:tcW w:w="817" w:type="dxa"/>
+            <w:tcW w:w="1173" w:type="dxa"/>
           </w:tcPr>
           <w:p>
             <w:pPr>
@@ -120,7 +120,7 @@
         </w:tc>
         <w:tc>
           <w:tcPr>
-            <w:tcW w:w="2877" w:type="dxa"/>
+            <w:tcW w:w="2880" w:type="dxa"/>
           </w:tcPr>
           <w:p>
             <w:pPr>
@@ -145,7 +145,7 @@
         </w:tc>
         <w:tc>
           <w:tcPr>
-            <w:tcW w:w="1730" w:type="dxa"/>
+            <w:tcW w:w="1371" w:type="dxa"/>
           </w:tcPr>
           <w:p>
             <w:pPr>
@@ -191,7 +191,16 @@
                 <w:szCs w:val="20"/>
                 <w:lang w:val="en-US"/>
               </w:rPr>
-              <w:t>0000 0000 0000 0000</w:t>
+              <w:t>0000 0000 0000 000</w:t>
+            </w:r>
+            <w:r>
+              <w:rPr>
+                <w:rFonts w:ascii="Book Antiqua" w:hAnsi="Book Antiqua"/>
+                <w:sz w:val="20"/>
+                <w:szCs w:val="20"/>
+                <w:lang w:val="en-US"/>
+              </w:rPr>
+              <w:t>1</w:t>
             </w:r>
           </w:p>
         </w:tc>
@@ -222,32 +231,50 @@
         </w:tc>
         <w:tc>
           <w:tcPr>
-            <w:tcW w:w="817" w:type="dxa"/>
-          </w:tcPr>
-          <w:p>
-            <w:pPr>
-              <w:jc w:val="center"/>
-              <w:rPr>
-                <w:rFonts w:ascii="Book Antiqua" w:hAnsi="Book Antiqua"/>
-                <w:sz w:val="20"/>
-                <w:szCs w:val="20"/>
-                <w:lang w:val="en-US"/>
-              </w:rPr>
-            </w:pPr>
-            <w:r>
-              <w:rPr>
-                <w:rFonts w:ascii="Book Antiqua" w:hAnsi="Book Antiqua"/>
-                <w:sz w:val="20"/>
-                <w:szCs w:val="20"/>
-                <w:lang w:val="en-US"/>
-              </w:rPr>
-              <w:t>0</w:t>
-            </w:r>
-          </w:p>
-        </w:tc>
-        <w:tc>
-          <w:tcPr>
-            <w:tcW w:w="2877" w:type="dxa"/>
+            <w:tcW w:w="1173" w:type="dxa"/>
+          </w:tcPr>
+          <w:p>
+            <w:pPr>
+              <w:jc w:val="center"/>
+              <w:rPr>
+                <w:rFonts w:ascii="Book Antiqua" w:hAnsi="Book Antiqua"/>
+                <w:sz w:val="20"/>
+                <w:szCs w:val="20"/>
+                <w:lang w:val="en-US"/>
+              </w:rPr>
+            </w:pPr>
+            <w:r>
+              <w:rPr>
+                <w:rFonts w:ascii="Segoe UI Emoji" w:hAnsi="Segoe UI Emoji" w:cs="Segoe UI Emoji"/>
+                <w:sz w:val="20"/>
+                <w:szCs w:val="20"/>
+                <w:lang w:val="en-US"/>
+              </w:rPr>
+              <w:t>1</w:t>
+            </w:r>
+            <w:r>
+              <w:rPr>
+                <w:rFonts w:ascii="Segoe UI Emoji" w:hAnsi="Segoe UI Emoji" w:cs="Segoe UI Emoji"/>
+                <w:sz w:val="20"/>
+                <w:szCs w:val="20"/>
+                <w:lang w:val="en-US"/>
+              </w:rPr>
+              <w:t xml:space="preserve"> </w:t>
+            </w:r>
+            <w:r>
+              <w:rPr>
+                <w:rFonts w:ascii="Segoe UI Emoji" w:hAnsi="Segoe UI Emoji" w:cs="Segoe UI Emoji"/>
+                <w:sz w:val="20"/>
+                <w:szCs w:val="20"/>
+                <w:lang w:val="en-US"/>
+              </w:rPr>
+              <w:t>😂</w:t>
+            </w:r>
+          </w:p>
+        </w:tc>
+        <w:tc>
+          <w:tcPr>
+            <w:tcW w:w="2880" w:type="dxa"/>
           </w:tcPr>
           <w:p>
             <w:pPr>
@@ -272,7 +299,7 @@
         </w:tc>
         <w:tc>
           <w:tcPr>
-            <w:tcW w:w="1730" w:type="dxa"/>
+            <w:tcW w:w="1371" w:type="dxa"/>
           </w:tcPr>
           <w:p>
             <w:pPr>
@@ -358,7 +385,7 @@
         </w:tc>
         <w:tc>
           <w:tcPr>
-            <w:tcW w:w="817" w:type="dxa"/>
+            <w:tcW w:w="1173" w:type="dxa"/>
           </w:tcPr>
           <w:p>
             <w:pPr>
@@ -379,11 +406,29 @@
               </w:rPr>
               <w:t>4096</w:t>
             </w:r>
-          </w:p>
-        </w:tc>
-        <w:tc>
-          <w:tcPr>
-            <w:tcW w:w="2877" w:type="dxa"/>
+            <w:r>
+              <w:rPr>
+                <w:rFonts w:ascii="Book Antiqua" w:hAnsi="Book Antiqua"/>
+                <w:sz w:val="20"/>
+                <w:szCs w:val="20"/>
+                <w:lang w:val="en-US"/>
+              </w:rPr>
+              <w:t xml:space="preserve"> </w:t>
+            </w:r>
+            <w:r>
+              <w:rPr>
+                <w:rFonts w:ascii="Segoe UI Emoji" w:hAnsi="Segoe UI Emoji" w:cs="Segoe UI Emoji"/>
+                <w:sz w:val="20"/>
+                <w:szCs w:val="20"/>
+                <w:lang w:val="en-US"/>
+              </w:rPr>
+              <w:t>😂</w:t>
+            </w:r>
+          </w:p>
+        </w:tc>
+        <w:tc>
+          <w:tcPr>
+            <w:tcW w:w="2880" w:type="dxa"/>
           </w:tcPr>
           <w:p>
             <w:pPr>
@@ -408,7 +453,7 @@
         </w:tc>
         <w:tc>
           <w:tcPr>
-            <w:tcW w:w="1730" w:type="dxa"/>
+            <w:tcW w:w="1371" w:type="dxa"/>
           </w:tcPr>
           <w:p>
             <w:pPr>
@@ -485,7 +530,7 @@
         </w:tc>
         <w:tc>
           <w:tcPr>
-            <w:tcW w:w="817" w:type="dxa"/>
+            <w:tcW w:w="1173" w:type="dxa"/>
           </w:tcPr>
           <w:p>
             <w:pPr>
@@ -506,11 +551,29 @@
               </w:rPr>
               <w:t>16384</w:t>
             </w:r>
-          </w:p>
-        </w:tc>
-        <w:tc>
-          <w:tcPr>
-            <w:tcW w:w="2877" w:type="dxa"/>
+            <w:r>
+              <w:rPr>
+                <w:rFonts w:ascii="Segoe UI Emoji" w:hAnsi="Segoe UI Emoji" w:cs="Segoe UI Emoji"/>
+                <w:sz w:val="20"/>
+                <w:szCs w:val="20"/>
+                <w:lang w:val="en-US"/>
+              </w:rPr>
+              <w:t xml:space="preserve"> </w:t>
+            </w:r>
+            <w:r>
+              <w:rPr>
+                <w:rFonts w:ascii="Segoe UI Emoji" w:hAnsi="Segoe UI Emoji" w:cs="Segoe UI Emoji"/>
+                <w:sz w:val="20"/>
+                <w:szCs w:val="20"/>
+                <w:lang w:val="en-US"/>
+              </w:rPr>
+              <w:t>😂</w:t>
+            </w:r>
+          </w:p>
+        </w:tc>
+        <w:tc>
+          <w:tcPr>
+            <w:tcW w:w="2880" w:type="dxa"/>
           </w:tcPr>
           <w:p>
             <w:pPr>
@@ -535,7 +598,7 @@
         </w:tc>
         <w:tc>
           <w:tcPr>
-            <w:tcW w:w="1730" w:type="dxa"/>
+            <w:tcW w:w="1371" w:type="dxa"/>
           </w:tcPr>
           <w:p>
             <w:pPr>
@@ -612,7 +675,7 @@
         </w:tc>
         <w:tc>
           <w:tcPr>
-            <w:tcW w:w="817" w:type="dxa"/>
+            <w:tcW w:w="1173" w:type="dxa"/>
           </w:tcPr>
           <w:p>
             <w:pPr>
@@ -633,11 +696,29 @@
               </w:rPr>
               <w:t>32768</w:t>
             </w:r>
-          </w:p>
-        </w:tc>
-        <w:tc>
-          <w:tcPr>
-            <w:tcW w:w="2877" w:type="dxa"/>
+            <w:r>
+              <w:rPr>
+                <w:rFonts w:ascii="Segoe UI Emoji" w:hAnsi="Segoe UI Emoji" w:cs="Segoe UI Emoji"/>
+                <w:sz w:val="20"/>
+                <w:szCs w:val="20"/>
+                <w:lang w:val="en-US"/>
+              </w:rPr>
+              <w:t xml:space="preserve"> </w:t>
+            </w:r>
+            <w:r>
+              <w:rPr>
+                <w:rFonts w:ascii="Segoe UI Emoji" w:hAnsi="Segoe UI Emoji" w:cs="Segoe UI Emoji"/>
+                <w:sz w:val="20"/>
+                <w:szCs w:val="20"/>
+                <w:lang w:val="en-US"/>
+              </w:rPr>
+              <w:t>😂</w:t>
+            </w:r>
+          </w:p>
+        </w:tc>
+        <w:tc>
+          <w:tcPr>
+            <w:tcW w:w="2880" w:type="dxa"/>
           </w:tcPr>
           <w:p>
             <w:pPr>
@@ -662,7 +743,7 @@
         </w:tc>
         <w:tc>
           <w:tcPr>
-            <w:tcW w:w="1730" w:type="dxa"/>
+            <w:tcW w:w="1371" w:type="dxa"/>
           </w:tcPr>
           <w:p>
             <w:pPr>
@@ -739,7 +820,7 @@
         </w:tc>
         <w:tc>
           <w:tcPr>
-            <w:tcW w:w="817" w:type="dxa"/>
+            <w:tcW w:w="1173" w:type="dxa"/>
           </w:tcPr>
           <w:p>
             <w:pPr>
@@ -760,62 +841,53 @@
               </w:rPr>
               <w:t>40960</w:t>
             </w:r>
-          </w:p>
-        </w:tc>
-        <w:tc>
-          <w:tcPr>
-            <w:tcW w:w="2877" w:type="dxa"/>
-          </w:tcPr>
-          <w:p>
-            <w:pPr>
-              <w:jc w:val="center"/>
-              <w:rPr>
-                <w:rFonts w:ascii="Book Antiqua" w:hAnsi="Book Antiqua"/>
-                <w:sz w:val="20"/>
-                <w:szCs w:val="20"/>
-              </w:rPr>
-            </w:pPr>
-            <w:r>
-              <w:rPr>
-                <w:rFonts w:ascii="Book Antiqua" w:hAnsi="Book Antiqua"/>
-                <w:sz w:val="20"/>
-                <w:szCs w:val="20"/>
-                <w:lang w:val="en-US"/>
-              </w:rPr>
-              <w:t>RAM[reg[</w:t>
-            </w:r>
-            <w:r>
-              <w:rPr>
-                <w:rFonts w:ascii="Book Antiqua" w:hAnsi="Book Antiqua"/>
-                <w:sz w:val="20"/>
-                <w:szCs w:val="20"/>
-                <w:lang w:val="en-US"/>
-              </w:rPr>
-              <w:t>s</w:t>
-            </w:r>
-            <w:r>
-              <w:rPr>
-                <w:rFonts w:ascii="Book Antiqua" w:hAnsi="Book Antiqua"/>
-                <w:sz w:val="20"/>
-                <w:szCs w:val="20"/>
-                <w:lang w:val="en-US"/>
-              </w:rPr>
-              <w:t>]]</w:t>
-            </w:r>
-            <w:r>
-              <w:rPr>
-                <w:rFonts w:ascii="Book Antiqua" w:hAnsi="Book Antiqua"/>
-                <w:sz w:val="20"/>
-                <w:szCs w:val="20"/>
-                <w:lang w:val="en-US"/>
-              </w:rPr>
-              <w:t xml:space="preserve"> = reg[r]</w:t>
-            </w:r>
-          </w:p>
-        </w:tc>
-        <w:tc>
-          <w:tcPr>
-            <w:tcW w:w="1730" w:type="dxa"/>
+            <w:r>
+              <w:rPr>
+                <w:rFonts w:ascii="Segoe UI Emoji" w:hAnsi="Segoe UI Emoji" w:cs="Segoe UI Emoji"/>
+                <w:sz w:val="20"/>
+                <w:szCs w:val="20"/>
+                <w:lang w:val="en-US"/>
+              </w:rPr>
+              <w:t xml:space="preserve"> </w:t>
+            </w:r>
+            <w:r>
+              <w:rPr>
+                <w:rFonts w:ascii="Segoe UI Emoji" w:hAnsi="Segoe UI Emoji" w:cs="Segoe UI Emoji"/>
+                <w:sz w:val="20"/>
+                <w:szCs w:val="20"/>
+                <w:lang w:val="en-US"/>
+              </w:rPr>
+              <w:t>😂</w:t>
+            </w:r>
+          </w:p>
+        </w:tc>
+        <w:tc>
+          <w:tcPr>
+            <w:tcW w:w="2880" w:type="dxa"/>
+          </w:tcPr>
+          <w:p>
+            <w:pPr>
+              <w:jc w:val="center"/>
+              <w:rPr>
+                <w:rFonts w:ascii="Book Antiqua" w:hAnsi="Book Antiqua"/>
+                <w:sz w:val="20"/>
+                <w:szCs w:val="20"/>
+              </w:rPr>
+            </w:pPr>
+            <w:r>
+              <w:rPr>
+                <w:rFonts w:ascii="Book Antiqua" w:hAnsi="Book Antiqua"/>
+                <w:sz w:val="20"/>
+                <w:szCs w:val="20"/>
+                <w:lang w:val="en-US"/>
+              </w:rPr>
+              <w:t>RAM[reg[s]] = reg[r]</w:t>
+            </w:r>
+          </w:p>
+        </w:tc>
+        <w:tc>
+          <w:tcPr>
+            <w:tcW w:w="1371" w:type="dxa"/>
           </w:tcPr>
           <w:p>
             <w:pPr>
@@ -892,7 +964,7 @@
         </w:tc>
         <w:tc>
           <w:tcPr>
-            <w:tcW w:w="817" w:type="dxa"/>
+            <w:tcW w:w="1173" w:type="dxa"/>
           </w:tcPr>
           <w:p>
             <w:pPr>
@@ -913,11 +985,29 @@
               </w:rPr>
               <w:t>49152</w:t>
             </w:r>
-          </w:p>
-        </w:tc>
-        <w:tc>
-          <w:tcPr>
-            <w:tcW w:w="2877" w:type="dxa"/>
+            <w:r>
+              <w:rPr>
+                <w:rFonts w:ascii="Segoe UI Emoji" w:hAnsi="Segoe UI Emoji" w:cs="Segoe UI Emoji"/>
+                <w:sz w:val="20"/>
+                <w:szCs w:val="20"/>
+                <w:lang w:val="en-US"/>
+              </w:rPr>
+              <w:t xml:space="preserve"> </w:t>
+            </w:r>
+            <w:r>
+              <w:rPr>
+                <w:rFonts w:ascii="Segoe UI Emoji" w:hAnsi="Segoe UI Emoji" w:cs="Segoe UI Emoji"/>
+                <w:sz w:val="20"/>
+                <w:szCs w:val="20"/>
+                <w:lang w:val="en-US"/>
+              </w:rPr>
+              <w:t>😂</w:t>
+            </w:r>
+          </w:p>
+        </w:tc>
+        <w:tc>
+          <w:tcPr>
+            <w:tcW w:w="2880" w:type="dxa"/>
           </w:tcPr>
           <w:p>
             <w:pPr>
@@ -942,7 +1032,7 @@
         </w:tc>
         <w:tc>
           <w:tcPr>
-            <w:tcW w:w="1730" w:type="dxa"/>
+            <w:tcW w:w="1371" w:type="dxa"/>
           </w:tcPr>
           <w:p>
             <w:pPr>
@@ -1019,7 +1109,7 @@
         </w:tc>
         <w:tc>
           <w:tcPr>
-            <w:tcW w:w="817" w:type="dxa"/>
+            <w:tcW w:w="1173" w:type="dxa"/>
           </w:tcPr>
           <w:p>
             <w:pPr>
@@ -1040,11 +1130,29 @@
               </w:rPr>
               <w:t>61440</w:t>
             </w:r>
-          </w:p>
-        </w:tc>
-        <w:tc>
-          <w:tcPr>
-            <w:tcW w:w="2877" w:type="dxa"/>
+            <w:r>
+              <w:rPr>
+                <w:rFonts w:ascii="Segoe UI Emoji" w:hAnsi="Segoe UI Emoji" w:cs="Segoe UI Emoji"/>
+                <w:sz w:val="20"/>
+                <w:szCs w:val="20"/>
+                <w:lang w:val="en-US"/>
+              </w:rPr>
+              <w:t xml:space="preserve"> </w:t>
+            </w:r>
+            <w:r>
+              <w:rPr>
+                <w:rFonts w:ascii="Segoe UI Emoji" w:hAnsi="Segoe UI Emoji" w:cs="Segoe UI Emoji"/>
+                <w:sz w:val="20"/>
+                <w:szCs w:val="20"/>
+                <w:lang w:val="en-US"/>
+              </w:rPr>
+              <w:t>😂</w:t>
+            </w:r>
+          </w:p>
+        </w:tc>
+        <w:tc>
+          <w:tcPr>
+            <w:tcW w:w="2880" w:type="dxa"/>
           </w:tcPr>
           <w:p>
             <w:pPr>
@@ -1069,7 +1177,7 @@
         </w:tc>
         <w:tc>
           <w:tcPr>
-            <w:tcW w:w="1730" w:type="dxa"/>
+            <w:tcW w:w="1371" w:type="dxa"/>
           </w:tcPr>
           <w:p>
             <w:pPr>
@@ -1146,7 +1254,7 @@
         </w:tc>
         <w:tc>
           <w:tcPr>
-            <w:tcW w:w="817" w:type="dxa"/>
+            <w:tcW w:w="1173" w:type="dxa"/>
             <w:shd w:val="clear" w:color="auto" w:fill="156082" w:themeFill="accent1"/>
           </w:tcPr>
           <w:p>
@@ -1162,7 +1270,7 @@
         </w:tc>
         <w:tc>
           <w:tcPr>
-            <w:tcW w:w="2877" w:type="dxa"/>
+            <w:tcW w:w="2880" w:type="dxa"/>
             <w:shd w:val="clear" w:color="auto" w:fill="156082" w:themeFill="accent1"/>
           </w:tcPr>
           <w:p>
@@ -1178,7 +1286,7 @@
         </w:tc>
         <w:tc>
           <w:tcPr>
-            <w:tcW w:w="1730" w:type="dxa"/>
+            <w:tcW w:w="1371" w:type="dxa"/>
             <w:shd w:val="clear" w:color="auto" w:fill="156082" w:themeFill="accent1"/>
           </w:tcPr>
           <w:p>
@@ -1237,7 +1345,7 @@
         </w:tc>
         <w:tc>
           <w:tcPr>
-            <w:tcW w:w="817" w:type="dxa"/>
+            <w:tcW w:w="1173" w:type="dxa"/>
           </w:tcPr>
           <w:p>
             <w:pPr>
@@ -1258,27 +1366,45 @@
               </w:rPr>
               <w:t>8192</w:t>
             </w:r>
-          </w:p>
-        </w:tc>
-        <w:tc>
-          <w:tcPr>
-            <w:tcW w:w="2877" w:type="dxa"/>
-          </w:tcPr>
-          <w:p>
-            <w:pPr>
-              <w:jc w:val="center"/>
-              <w:rPr>
-                <w:rFonts w:ascii="Book Antiqua" w:hAnsi="Book Antiqua"/>
-                <w:sz w:val="20"/>
-                <w:szCs w:val="20"/>
-                <w:lang w:val="en-US"/>
-              </w:rPr>
-            </w:pPr>
-          </w:p>
-        </w:tc>
-        <w:tc>
-          <w:tcPr>
-            <w:tcW w:w="1730" w:type="dxa"/>
+            <w:r>
+              <w:rPr>
+                <w:rFonts w:ascii="Segoe UI Emoji" w:hAnsi="Segoe UI Emoji" w:cs="Segoe UI Emoji"/>
+                <w:sz w:val="20"/>
+                <w:szCs w:val="20"/>
+                <w:lang w:val="en-US"/>
+              </w:rPr>
+              <w:t xml:space="preserve"> </w:t>
+            </w:r>
+            <w:r>
+              <w:rPr>
+                <w:rFonts w:ascii="Segoe UI Emoji" w:hAnsi="Segoe UI Emoji" w:cs="Segoe UI Emoji"/>
+                <w:sz w:val="20"/>
+                <w:szCs w:val="20"/>
+                <w:lang w:val="en-US"/>
+              </w:rPr>
+              <w:t>😂</w:t>
+            </w:r>
+          </w:p>
+        </w:tc>
+        <w:tc>
+          <w:tcPr>
+            <w:tcW w:w="2880" w:type="dxa"/>
+          </w:tcPr>
+          <w:p>
+            <w:pPr>
+              <w:jc w:val="center"/>
+              <w:rPr>
+                <w:rFonts w:ascii="Book Antiqua" w:hAnsi="Book Antiqua"/>
+                <w:sz w:val="20"/>
+                <w:szCs w:val="20"/>
+                <w:lang w:val="en-US"/>
+              </w:rPr>
+            </w:pPr>
+          </w:p>
+        </w:tc>
+        <w:tc>
+          <w:tcPr>
+            <w:tcW w:w="1371" w:type="dxa"/>
           </w:tcPr>
           <w:p>
             <w:pPr>
@@ -1337,7 +1463,7 @@
         </w:tc>
         <w:tc>
           <w:tcPr>
-            <w:tcW w:w="817" w:type="dxa"/>
+            <w:tcW w:w="1173" w:type="dxa"/>
           </w:tcPr>
           <w:p>
             <w:pPr>
@@ -1358,27 +1484,45 @@
               </w:rPr>
               <w:t>12288</w:t>
             </w:r>
-          </w:p>
-        </w:tc>
-        <w:tc>
-          <w:tcPr>
-            <w:tcW w:w="2877" w:type="dxa"/>
-          </w:tcPr>
-          <w:p>
-            <w:pPr>
-              <w:jc w:val="center"/>
-              <w:rPr>
-                <w:rFonts w:ascii="Book Antiqua" w:hAnsi="Book Antiqua"/>
-                <w:sz w:val="20"/>
-                <w:szCs w:val="20"/>
-                <w:lang w:val="en-US"/>
-              </w:rPr>
-            </w:pPr>
-          </w:p>
-        </w:tc>
-        <w:tc>
-          <w:tcPr>
-            <w:tcW w:w="1730" w:type="dxa"/>
+            <w:r>
+              <w:rPr>
+                <w:rFonts w:ascii="Segoe UI Emoji" w:hAnsi="Segoe UI Emoji" w:cs="Segoe UI Emoji"/>
+                <w:sz w:val="20"/>
+                <w:szCs w:val="20"/>
+                <w:lang w:val="en-US"/>
+              </w:rPr>
+              <w:t xml:space="preserve"> </w:t>
+            </w:r>
+            <w:r>
+              <w:rPr>
+                <w:rFonts w:ascii="Segoe UI Emoji" w:hAnsi="Segoe UI Emoji" w:cs="Segoe UI Emoji"/>
+                <w:sz w:val="20"/>
+                <w:szCs w:val="20"/>
+                <w:lang w:val="en-US"/>
+              </w:rPr>
+              <w:t>😂</w:t>
+            </w:r>
+          </w:p>
+        </w:tc>
+        <w:tc>
+          <w:tcPr>
+            <w:tcW w:w="2880" w:type="dxa"/>
+          </w:tcPr>
+          <w:p>
+            <w:pPr>
+              <w:jc w:val="center"/>
+              <w:rPr>
+                <w:rFonts w:ascii="Book Antiqua" w:hAnsi="Book Antiqua"/>
+                <w:sz w:val="20"/>
+                <w:szCs w:val="20"/>
+                <w:lang w:val="en-US"/>
+              </w:rPr>
+            </w:pPr>
+          </w:p>
+        </w:tc>
+        <w:tc>
+          <w:tcPr>
+            <w:tcW w:w="1371" w:type="dxa"/>
           </w:tcPr>
           <w:p>
             <w:pPr>
@@ -1455,7 +1599,7 @@
         </w:tc>
         <w:tc>
           <w:tcPr>
-            <w:tcW w:w="817" w:type="dxa"/>
+            <w:tcW w:w="1173" w:type="dxa"/>
           </w:tcPr>
           <w:p>
             <w:pPr>
@@ -1476,11 +1620,29 @@
               </w:rPr>
               <w:t>20480</w:t>
             </w:r>
-          </w:p>
-        </w:tc>
-        <w:tc>
-          <w:tcPr>
-            <w:tcW w:w="2877" w:type="dxa"/>
+            <w:r>
+              <w:rPr>
+                <w:rFonts w:ascii="Segoe UI Emoji" w:hAnsi="Segoe UI Emoji" w:cs="Segoe UI Emoji"/>
+                <w:sz w:val="20"/>
+                <w:szCs w:val="20"/>
+                <w:lang w:val="en-US"/>
+              </w:rPr>
+              <w:t xml:space="preserve"> </w:t>
+            </w:r>
+            <w:r>
+              <w:rPr>
+                <w:rFonts w:ascii="Segoe UI Emoji" w:hAnsi="Segoe UI Emoji" w:cs="Segoe UI Emoji"/>
+                <w:sz w:val="20"/>
+                <w:szCs w:val="20"/>
+                <w:lang w:val="en-US"/>
+              </w:rPr>
+              <w:t>😂</w:t>
+            </w:r>
+          </w:p>
+        </w:tc>
+        <w:tc>
+          <w:tcPr>
+            <w:tcW w:w="2880" w:type="dxa"/>
           </w:tcPr>
           <w:p>
             <w:pPr>
@@ -1505,7 +1667,7 @@
         </w:tc>
         <w:tc>
           <w:tcPr>
-            <w:tcW w:w="1730" w:type="dxa"/>
+            <w:tcW w:w="1371" w:type="dxa"/>
           </w:tcPr>
           <w:p>
             <w:pPr>
@@ -1591,7 +1753,7 @@
         </w:tc>
         <w:tc>
           <w:tcPr>
-            <w:tcW w:w="817" w:type="dxa"/>
+            <w:tcW w:w="1173" w:type="dxa"/>
           </w:tcPr>
           <w:p>
             <w:pPr>
@@ -1612,11 +1774,29 @@
               </w:rPr>
               <w:t>24576</w:t>
             </w:r>
-          </w:p>
-        </w:tc>
-        <w:tc>
-          <w:tcPr>
-            <w:tcW w:w="2877" w:type="dxa"/>
+            <w:r>
+              <w:rPr>
+                <w:rFonts w:ascii="Segoe UI Emoji" w:hAnsi="Segoe UI Emoji" w:cs="Segoe UI Emoji"/>
+                <w:sz w:val="20"/>
+                <w:szCs w:val="20"/>
+                <w:lang w:val="en-US"/>
+              </w:rPr>
+              <w:t xml:space="preserve"> </w:t>
+            </w:r>
+            <w:r>
+              <w:rPr>
+                <w:rFonts w:ascii="Segoe UI Emoji" w:hAnsi="Segoe UI Emoji" w:cs="Segoe UI Emoji"/>
+                <w:sz w:val="20"/>
+                <w:szCs w:val="20"/>
+                <w:lang w:val="en-US"/>
+              </w:rPr>
+              <w:t>😂</w:t>
+            </w:r>
+          </w:p>
+        </w:tc>
+        <w:tc>
+          <w:tcPr>
+            <w:tcW w:w="2880" w:type="dxa"/>
           </w:tcPr>
           <w:p>
             <w:pPr>
@@ -1641,7 +1821,7 @@
         </w:tc>
         <w:tc>
           <w:tcPr>
-            <w:tcW w:w="1730" w:type="dxa"/>
+            <w:tcW w:w="1371" w:type="dxa"/>
           </w:tcPr>
           <w:p>
             <w:pPr>
@@ -1763,7 +1943,7 @@
         </w:tc>
         <w:tc>
           <w:tcPr>
-            <w:tcW w:w="817" w:type="dxa"/>
+            <w:tcW w:w="1173" w:type="dxa"/>
           </w:tcPr>
           <w:p>
             <w:pPr>
@@ -1784,11 +1964,29 @@
               </w:rPr>
               <w:t>28672</w:t>
             </w:r>
-          </w:p>
-        </w:tc>
-        <w:tc>
-          <w:tcPr>
-            <w:tcW w:w="2877" w:type="dxa"/>
+            <w:r>
+              <w:rPr>
+                <w:rFonts w:ascii="Segoe UI Emoji" w:hAnsi="Segoe UI Emoji" w:cs="Segoe UI Emoji"/>
+                <w:sz w:val="20"/>
+                <w:szCs w:val="20"/>
+                <w:lang w:val="en-US"/>
+              </w:rPr>
+              <w:t xml:space="preserve"> </w:t>
+            </w:r>
+            <w:r>
+              <w:rPr>
+                <w:rFonts w:ascii="Segoe UI Emoji" w:hAnsi="Segoe UI Emoji" w:cs="Segoe UI Emoji"/>
+                <w:sz w:val="20"/>
+                <w:szCs w:val="20"/>
+                <w:lang w:val="en-US"/>
+              </w:rPr>
+              <w:t>😂</w:t>
+            </w:r>
+          </w:p>
+        </w:tc>
+        <w:tc>
+          <w:tcPr>
+            <w:tcW w:w="2880" w:type="dxa"/>
           </w:tcPr>
           <w:p>
             <w:pPr>
@@ -1849,7 +2047,7 @@
         </w:tc>
         <w:tc>
           <w:tcPr>
-            <w:tcW w:w="1730" w:type="dxa"/>
+            <w:tcW w:w="1371" w:type="dxa"/>
           </w:tcPr>
           <w:p>
             <w:pPr>
@@ -1895,16 +2093,7 @@
                 <w:szCs w:val="20"/>
                 <w:lang w:val="en-US"/>
               </w:rPr>
-              <w:t xml:space="preserve">1001 </w:t>
-            </w:r>
-            <w:r>
-              <w:rPr>
-                <w:rFonts w:ascii="Book Antiqua" w:hAnsi="Book Antiqua"/>
-                <w:sz w:val="20"/>
-                <w:szCs w:val="20"/>
-                <w:lang w:val="en-US"/>
-              </w:rPr>
-              <w:t>xxxx xxxx rrrr</w:t>
+              <w:t>1001 xxxx xxxx rrrr</w:t>
             </w:r>
           </w:p>
         </w:tc>
@@ -1935,7 +2124,7 @@
         </w:tc>
         <w:tc>
           <w:tcPr>
-            <w:tcW w:w="817" w:type="dxa"/>
+            <w:tcW w:w="1173" w:type="dxa"/>
           </w:tcPr>
           <w:p>
             <w:pPr>
@@ -1956,11 +2145,29 @@
               </w:rPr>
               <w:t>36864</w:t>
             </w:r>
-          </w:p>
-        </w:tc>
-        <w:tc>
-          <w:tcPr>
-            <w:tcW w:w="2877" w:type="dxa"/>
+            <w:r>
+              <w:rPr>
+                <w:rFonts w:ascii="Segoe UI Emoji" w:hAnsi="Segoe UI Emoji" w:cs="Segoe UI Emoji"/>
+                <w:sz w:val="20"/>
+                <w:szCs w:val="20"/>
+                <w:lang w:val="en-US"/>
+              </w:rPr>
+              <w:t xml:space="preserve"> </w:t>
+            </w:r>
+            <w:r>
+              <w:rPr>
+                <w:rFonts w:ascii="Segoe UI Emoji" w:hAnsi="Segoe UI Emoji" w:cs="Segoe UI Emoji"/>
+                <w:sz w:val="20"/>
+                <w:szCs w:val="20"/>
+                <w:lang w:val="en-US"/>
+              </w:rPr>
+              <w:t>😂</w:t>
+            </w:r>
+          </w:p>
+        </w:tc>
+        <w:tc>
+          <w:tcPr>
+            <w:tcW w:w="2880" w:type="dxa"/>
           </w:tcPr>
           <w:p>
             <w:pPr>
@@ -1985,7 +2192,7 @@
         </w:tc>
         <w:tc>
           <w:tcPr>
-            <w:tcW w:w="1730" w:type="dxa"/>
+            <w:tcW w:w="1371" w:type="dxa"/>
           </w:tcPr>
           <w:p>
             <w:pPr>
@@ -2031,16 +2238,7 @@
                 <w:szCs w:val="20"/>
                 <w:lang w:val="en-US"/>
               </w:rPr>
-              <w:t xml:space="preserve">1011 </w:t>
-            </w:r>
-            <w:r>
-              <w:rPr>
-                <w:rFonts w:ascii="Book Antiqua" w:hAnsi="Book Antiqua"/>
-                <w:sz w:val="20"/>
-                <w:szCs w:val="20"/>
-                <w:lang w:val="en-US"/>
-              </w:rPr>
-              <w:t>xxxm mmmm rrrr</w:t>
+              <w:t>1011 xxxm mmmm rrrr</w:t>
             </w:r>
           </w:p>
         </w:tc>
@@ -2071,7 +2269,7 @@
         </w:tc>
         <w:tc>
           <w:tcPr>
-            <w:tcW w:w="817" w:type="dxa"/>
+            <w:tcW w:w="1173" w:type="dxa"/>
           </w:tcPr>
           <w:p>
             <w:pPr>
@@ -2092,11 +2290,29 @@
               </w:rPr>
               <w:t>45056</w:t>
             </w:r>
-          </w:p>
-        </w:tc>
-        <w:tc>
-          <w:tcPr>
-            <w:tcW w:w="2877" w:type="dxa"/>
+            <w:r>
+              <w:rPr>
+                <w:rFonts w:ascii="Segoe UI Emoji" w:hAnsi="Segoe UI Emoji" w:cs="Segoe UI Emoji"/>
+                <w:sz w:val="20"/>
+                <w:szCs w:val="20"/>
+                <w:lang w:val="en-US"/>
+              </w:rPr>
+              <w:t xml:space="preserve"> </w:t>
+            </w:r>
+            <w:r>
+              <w:rPr>
+                <w:rFonts w:ascii="Segoe UI Emoji" w:hAnsi="Segoe UI Emoji" w:cs="Segoe UI Emoji"/>
+                <w:sz w:val="20"/>
+                <w:szCs w:val="20"/>
+                <w:lang w:val="en-US"/>
+              </w:rPr>
+              <w:t>😂</w:t>
+            </w:r>
+          </w:p>
+        </w:tc>
+        <w:tc>
+          <w:tcPr>
+            <w:tcW w:w="2880" w:type="dxa"/>
           </w:tcPr>
           <w:p>
             <w:pPr>
@@ -2121,7 +2337,7 @@
         </w:tc>
         <w:tc>
           <w:tcPr>
-            <w:tcW w:w="1730" w:type="dxa"/>
+            <w:tcW w:w="1371" w:type="dxa"/>
           </w:tcPr>
           <w:p>
             <w:pPr>
@@ -2189,7 +2405,7 @@
         </w:tc>
         <w:tc>
           <w:tcPr>
-            <w:tcW w:w="817" w:type="dxa"/>
+            <w:tcW w:w="1173" w:type="dxa"/>
           </w:tcPr>
           <w:p>
             <w:pPr>
@@ -2210,27 +2426,45 @@
               </w:rPr>
               <w:t>53248</w:t>
             </w:r>
-          </w:p>
-        </w:tc>
-        <w:tc>
-          <w:tcPr>
-            <w:tcW w:w="2877" w:type="dxa"/>
-          </w:tcPr>
-          <w:p>
-            <w:pPr>
-              <w:jc w:val="center"/>
-              <w:rPr>
-                <w:rFonts w:ascii="Book Antiqua" w:hAnsi="Book Antiqua"/>
-                <w:sz w:val="20"/>
-                <w:szCs w:val="20"/>
-                <w:lang w:val="en-US"/>
-              </w:rPr>
-            </w:pPr>
-          </w:p>
-        </w:tc>
-        <w:tc>
-          <w:tcPr>
-            <w:tcW w:w="1730" w:type="dxa"/>
+            <w:r>
+              <w:rPr>
+                <w:rFonts w:ascii="Segoe UI Emoji" w:hAnsi="Segoe UI Emoji" w:cs="Segoe UI Emoji"/>
+                <w:sz w:val="20"/>
+                <w:szCs w:val="20"/>
+                <w:lang w:val="en-US"/>
+              </w:rPr>
+              <w:t xml:space="preserve"> </w:t>
+            </w:r>
+            <w:r>
+              <w:rPr>
+                <w:rFonts w:ascii="Segoe UI Emoji" w:hAnsi="Segoe UI Emoji" w:cs="Segoe UI Emoji"/>
+                <w:sz w:val="20"/>
+                <w:szCs w:val="20"/>
+                <w:lang w:val="en-US"/>
+              </w:rPr>
+              <w:t>😂</w:t>
+            </w:r>
+          </w:p>
+        </w:tc>
+        <w:tc>
+          <w:tcPr>
+            <w:tcW w:w="2880" w:type="dxa"/>
+          </w:tcPr>
+          <w:p>
+            <w:pPr>
+              <w:jc w:val="center"/>
+              <w:rPr>
+                <w:rFonts w:ascii="Book Antiqua" w:hAnsi="Book Antiqua"/>
+                <w:sz w:val="20"/>
+                <w:szCs w:val="20"/>
+                <w:lang w:val="en-US"/>
+              </w:rPr>
+            </w:pPr>
+          </w:p>
+        </w:tc>
+        <w:tc>
+          <w:tcPr>
+            <w:tcW w:w="1371" w:type="dxa"/>
           </w:tcPr>
           <w:p>
             <w:pPr>
@@ -2301,31 +2535,13 @@
                 <w:szCs w:val="20"/>
                 <w:lang w:val="en-US"/>
               </w:rPr>
-              <w:t>g</w:t>
-            </w:r>
-            <w:r>
-              <w:rPr>
-                <w:rFonts w:ascii="Book Antiqua" w:hAnsi="Book Antiqua"/>
-                <w:sz w:val="20"/>
-                <w:szCs w:val="20"/>
-                <w:lang w:val="en-US"/>
-              </w:rPr>
-              <w:t>ik</w:t>
-            </w:r>
-            <w:r>
-              <w:rPr>
-                <w:rFonts w:ascii="Book Antiqua" w:hAnsi="Book Antiqua"/>
-                <w:sz w:val="20"/>
-                <w:szCs w:val="20"/>
-                <w:lang w:val="en-US"/>
-              </w:rPr>
-              <w:t xml:space="preserve"> r</w:t>
-            </w:r>
-          </w:p>
-        </w:tc>
-        <w:tc>
-          <w:tcPr>
-            <w:tcW w:w="817" w:type="dxa"/>
+              <w:t>gik r</w:t>
+            </w:r>
+          </w:p>
+        </w:tc>
+        <w:tc>
+          <w:tcPr>
+            <w:tcW w:w="1173" w:type="dxa"/>
           </w:tcPr>
           <w:p>
             <w:pPr>
@@ -2346,11 +2562,29 @@
               </w:rPr>
               <w:t>57344</w:t>
             </w:r>
-          </w:p>
-        </w:tc>
-        <w:tc>
-          <w:tcPr>
-            <w:tcW w:w="2877" w:type="dxa"/>
+            <w:r>
+              <w:rPr>
+                <w:rFonts w:ascii="Segoe UI Emoji" w:hAnsi="Segoe UI Emoji" w:cs="Segoe UI Emoji"/>
+                <w:sz w:val="20"/>
+                <w:szCs w:val="20"/>
+                <w:lang w:val="en-US"/>
+              </w:rPr>
+              <w:t xml:space="preserve"> </w:t>
+            </w:r>
+            <w:r>
+              <w:rPr>
+                <w:rFonts w:ascii="Segoe UI Emoji" w:hAnsi="Segoe UI Emoji" w:cs="Segoe UI Emoji"/>
+                <w:sz w:val="20"/>
+                <w:szCs w:val="20"/>
+                <w:lang w:val="en-US"/>
+              </w:rPr>
+              <w:t>😂</w:t>
+            </w:r>
+          </w:p>
+        </w:tc>
+        <w:tc>
+          <w:tcPr>
+            <w:tcW w:w="2880" w:type="dxa"/>
           </w:tcPr>
           <w:p>
             <w:pPr>
@@ -2375,7 +2609,7 @@
         </w:tc>
         <w:tc>
           <w:tcPr>
-            <w:tcW w:w="1730" w:type="dxa"/>
+            <w:tcW w:w="1371" w:type="dxa"/>
           </w:tcPr>
           <w:p>
             <w:pPr>
@@ -3515,16 +3749,7 @@
                 <w:szCs w:val="20"/>
                 <w:lang w:val="en-US"/>
               </w:rPr>
-              <w:t>1</w:t>
-            </w:r>
-            <w:r>
-              <w:rPr>
-                <w:rFonts w:ascii="Book Antiqua" w:hAnsi="Book Antiqua"/>
-                <w:sz w:val="20"/>
-                <w:szCs w:val="20"/>
-                <w:lang w:val="en-US"/>
-              </w:rPr>
-              <w:t>000</w:t>
+              <w:t>1000</w:t>
             </w:r>
           </w:p>
         </w:tc>
@@ -3626,16 +3851,7 @@
                 <w:szCs w:val="20"/>
                 <w:lang w:val="en-US"/>
               </w:rPr>
-              <w:t>1</w:t>
-            </w:r>
-            <w:r>
-              <w:rPr>
-                <w:rFonts w:ascii="Book Antiqua" w:hAnsi="Book Antiqua"/>
-                <w:sz w:val="20"/>
-                <w:szCs w:val="20"/>
-                <w:lang w:val="en-US"/>
-              </w:rPr>
-              <w:t>001</w:t>
+              <w:t>1001</w:t>
             </w:r>
           </w:p>
         </w:tc>
@@ -3737,16 +3953,7 @@
                 <w:szCs w:val="20"/>
                 <w:lang w:val="en-US"/>
               </w:rPr>
-              <w:t>1</w:t>
-            </w:r>
-            <w:r>
-              <w:rPr>
-                <w:rFonts w:ascii="Book Antiqua" w:hAnsi="Book Antiqua"/>
-                <w:sz w:val="20"/>
-                <w:szCs w:val="20"/>
-                <w:lang w:val="en-US"/>
-              </w:rPr>
-              <w:t>010</w:t>
+              <w:t>1010</w:t>
             </w:r>
           </w:p>
         </w:tc>
@@ -3848,16 +4055,7 @@
                 <w:szCs w:val="20"/>
                 <w:lang w:val="en-US"/>
               </w:rPr>
-              <w:t>1</w:t>
-            </w:r>
-            <w:r>
-              <w:rPr>
-                <w:rFonts w:ascii="Book Antiqua" w:hAnsi="Book Antiqua"/>
-                <w:sz w:val="20"/>
-                <w:szCs w:val="20"/>
-                <w:lang w:val="en-US"/>
-              </w:rPr>
-              <w:t>011</w:t>
+              <w:t>1011</w:t>
             </w:r>
           </w:p>
         </w:tc>
@@ -3959,16 +4157,7 @@
                 <w:szCs w:val="20"/>
                 <w:lang w:val="en-US"/>
               </w:rPr>
-              <w:t>1</w:t>
-            </w:r>
-            <w:r>
-              <w:rPr>
-                <w:rFonts w:ascii="Book Antiqua" w:hAnsi="Book Antiqua"/>
-                <w:sz w:val="20"/>
-                <w:szCs w:val="20"/>
-                <w:lang w:val="en-US"/>
-              </w:rPr>
-              <w:t>100</w:t>
+              <w:t>1100</w:t>
             </w:r>
           </w:p>
         </w:tc>
@@ -4070,16 +4259,7 @@
                 <w:szCs w:val="20"/>
                 <w:lang w:val="en-US"/>
               </w:rPr>
-              <w:t>1</w:t>
-            </w:r>
-            <w:r>
-              <w:rPr>
-                <w:rFonts w:ascii="Book Antiqua" w:hAnsi="Book Antiqua"/>
-                <w:sz w:val="20"/>
-                <w:szCs w:val="20"/>
-                <w:lang w:val="en-US"/>
-              </w:rPr>
-              <w:t>101</w:t>
+              <w:t>1101</w:t>
             </w:r>
           </w:p>
         </w:tc>
@@ -4181,16 +4361,7 @@
                 <w:szCs w:val="20"/>
                 <w:lang w:val="en-US"/>
               </w:rPr>
-              <w:t>1</w:t>
-            </w:r>
-            <w:r>
-              <w:rPr>
-                <w:rFonts w:ascii="Book Antiqua" w:hAnsi="Book Antiqua"/>
-                <w:sz w:val="20"/>
-                <w:szCs w:val="20"/>
-                <w:lang w:val="en-US"/>
-              </w:rPr>
-              <w:t>110</w:t>
+              <w:t>1110</w:t>
             </w:r>
           </w:p>
         </w:tc>
@@ -4274,16 +4445,7 @@
                 <w:szCs w:val="20"/>
                 <w:lang w:val="en-US"/>
               </w:rPr>
-              <w:t>1</w:t>
-            </w:r>
-            <w:r>
-              <w:rPr>
-                <w:rFonts w:ascii="Book Antiqua" w:hAnsi="Book Antiqua"/>
-                <w:sz w:val="20"/>
-                <w:szCs w:val="20"/>
-                <w:lang w:val="en-US"/>
-              </w:rPr>
-              <w:t>111</w:t>
+              <w:t>1111</w:t>
             </w:r>
           </w:p>
         </w:tc>
@@ -4571,6 +4733,7 @@
                 <w:szCs w:val="20"/>
                 <w:lang w:val="en-US"/>
               </w:rPr>
+              <w:lastRenderedPageBreak/>
               <w:t>0000</w:t>
             </w:r>
           </w:p>
@@ -4775,7 +4938,6 @@
                 <w:szCs w:val="20"/>
                 <w:lang w:val="en-US"/>
               </w:rPr>
-              <w:lastRenderedPageBreak/>
               <w:t>0010</w:t>
             </w:r>
           </w:p>
@@ -5259,16 +5421,7 @@
                 <w:szCs w:val="20"/>
                 <w:lang w:val="en-US"/>
               </w:rPr>
-              <w:t xml:space="preserve">result &gt; 16bit </w:t>
-            </w:r>
-            <w:r>
-              <w:rPr>
-                <w:rFonts w:ascii="Book Antiqua" w:hAnsi="Book Antiqua"/>
-                <w:sz w:val="20"/>
-                <w:szCs w:val="20"/>
-                <w:lang w:val="en-US"/>
-              </w:rPr>
-              <w:t>max</w:t>
+              <w:t>result &gt; 16bit max</w:t>
             </w:r>
           </w:p>
         </w:tc>
@@ -5370,16 +5523,7 @@
                 <w:szCs w:val="20"/>
                 <w:lang w:val="en-US"/>
               </w:rPr>
-              <w:t xml:space="preserve">result &lt;= 16bit </w:t>
-            </w:r>
-            <w:r>
-              <w:rPr>
-                <w:rFonts w:ascii="Book Antiqua" w:hAnsi="Book Antiqua"/>
-                <w:sz w:val="20"/>
-                <w:szCs w:val="20"/>
-                <w:lang w:val="en-US"/>
-              </w:rPr>
-              <w:t>max</w:t>
+              <w:t>result &lt;= 16bit max</w:t>
             </w:r>
           </w:p>
         </w:tc>

</xml_diff>